<commit_message>
just before we will present gt.
</commit_message>
<xml_diff>
--- a/全国大会原稿/resume_okudera_ver4.docx
+++ b/全国大会原稿/resume_okudera_ver4.docx
@@ -140,9 +140,6 @@
     <w:p>
       <w:pPr>
         <w:pStyle w:val="a6"/>
-        <w:rPr>
-          <w:rFonts w:hint="eastAsia"/>
-        </w:rPr>
       </w:pPr>
       <w:r>
         <w:rPr>
@@ -170,9 +167,6 @@
       <w:pPr>
         <w:pStyle w:val="a6"/>
         <w:jc w:val="both"/>
-        <w:rPr>
-          <w:rFonts w:hint="eastAsia"/>
-        </w:rPr>
       </w:pPr>
     </w:p>
     <w:p>
@@ -373,7 +367,35 @@
           <w:rFonts w:ascii="Arial" w:hAnsi="Arial"/>
           <w:color w:val="000000"/>
         </w:rPr>
-        <w:t>する必要がある。特に、クライアントが接続したノードから担当ノードに直接、リクエストを送るクラウドストレージでは、全ノードがシステム全体の最新の状態を保持する必要があり、整合性を保つことが難しい。</w:t>
+        <w:t>する必要</w:t>
+      </w:r>
+      <w:r>
+        <w:rPr>
+          <w:rFonts w:ascii="Arial" w:hAnsi="Arial"/>
+          <w:color w:val="000000"/>
+        </w:rPr>
+        <w:t>がある。特に、クライアントが接続したノードから担当ノードに直接</w:t>
+      </w:r>
+      <w:r>
+        <w:rPr>
+          <w:rFonts w:ascii="Arial" w:hAnsi="Arial"/>
+          <w:color w:val="000000"/>
+        </w:rPr>
+        <w:t>リクエストを送るクラウドストレージでは、全ノードがシステム全体の最新の状態を保持する必要があり、</w:t>
+      </w:r>
+      <w:r>
+        <w:rPr>
+          <w:rFonts w:ascii="Arial" w:hAnsi="Arial" w:hint="eastAsia"/>
+          <w:color w:val="000000"/>
+        </w:rPr>
+        <w:t>システムの</w:t>
+      </w:r>
+      <w:r>
+        <w:rPr>
+          <w:rFonts w:ascii="Arial" w:hAnsi="Arial"/>
+          <w:color w:val="000000"/>
+        </w:rPr>
+        <w:t>整合性を保つことが難しい。</w:t>
       </w:r>
     </w:p>
     <w:p>
@@ -394,19 +416,13 @@
         <w:rPr>
           <w:rFonts w:hint="eastAsia"/>
         </w:rPr>
-        <w:t>G</w:t>
-      </w:r>
-      <w:r>
-        <w:rPr>
-          <w:rFonts w:hint="eastAsia"/>
-        </w:rPr>
-        <w:t>ossi</w:t>
-      </w:r>
-      <w:r>
-        <w:t>p</w:t>
-      </w:r>
-      <w:r>
-        <w:t xml:space="preserve"> Protocol</w:t>
+        <w:t>gossip</w:t>
+      </w:r>
+      <w:r>
+        <w:rPr>
+          <w:rFonts w:hint="eastAsia"/>
+        </w:rPr>
+        <w:t>プロトコル</w:t>
       </w:r>
       <w:r>
         <w:rPr>
@@ -467,9 +483,6 @@
       <w:pPr>
         <w:pStyle w:val="a5"/>
         <w:ind w:left="199" w:firstLine="199"/>
-        <w:rPr>
-          <w:rFonts w:hint="eastAsia"/>
-        </w:rPr>
       </w:pPr>
       <w:r>
         <w:rPr>
@@ -1055,9 +1068,6 @@
     <w:p>
       <w:pPr>
         <w:pStyle w:val="a5"/>
-        <w:rPr>
-          <w:rFonts w:hint="eastAsia"/>
-        </w:rPr>
       </w:pPr>
     </w:p>
     <w:p>
@@ -1859,17 +1869,11 @@
     <w:p>
       <w:pPr>
         <w:pStyle w:val="a5"/>
-        <w:rPr>
-          <w:rFonts w:hint="eastAsia"/>
-        </w:rPr>
       </w:pPr>
     </w:p>
     <w:p>
       <w:pPr>
         <w:pStyle w:val="a5"/>
-        <w:rPr>
-          <w:rFonts w:hint="eastAsia"/>
-        </w:rPr>
       </w:pPr>
     </w:p>
     <w:p>
@@ -2003,6 +2007,9 @@
         <w:ind w:left="398"/>
       </w:pPr>
       <w:r>
+        <w:rPr>
+          <w:noProof/>
+        </w:rPr>
         <w:drawing>
           <wp:inline distT="0" distB="0" distL="0" distR="0">
             <wp:extent cx="2748915" cy="2748915"/>
@@ -2021,7 +2028,7 @@
                     </pic:cNvPicPr>
                   </pic:nvPicPr>
                   <pic:blipFill>
-                    <a:blip r:embed="rId6"/>
+                    <a:blip r:embed="rId7"/>
                     <a:srcRect/>
                     <a:stretch>
                       <a:fillRect/>
@@ -2077,7 +2084,7 @@
                     </pic:cNvPicPr>
                   </pic:nvPicPr>
                   <pic:blipFill>
-                    <a:blip r:embed="rId7"/>
+                    <a:blip r:embed="rId8"/>
                     <a:srcRect/>
                     <a:stretch>
                       <a:fillRect/>
@@ -3298,9 +3305,6 @@
     <w:p>
       <w:pPr>
         <w:pStyle w:val="a5"/>
-        <w:rPr>
-          <w:rFonts w:hint="eastAsia"/>
-        </w:rPr>
       </w:pPr>
     </w:p>
     <w:p>
@@ -3623,17 +3627,11 @@
       <w:pPr>
         <w:pStyle w:val="a5"/>
         <w:ind w:left="199" w:firstLine="199"/>
-        <w:rPr>
-          <w:rFonts w:hint="eastAsia"/>
-        </w:rPr>
       </w:pPr>
     </w:p>
     <w:p>
       <w:pPr>
         <w:pStyle w:val="a5"/>
-        <w:rPr>
-          <w:rFonts w:hint="eastAsia"/>
-        </w:rPr>
       </w:pPr>
       <w:r>
         <w:rPr>
@@ -4735,11 +4733,16 @@
     </w:rPrDefault>
     <w:pPrDefault/>
   </w:docDefaults>
-  <w:latentStyles w:defLockedState="0" w:defUIPriority="0" w:defSemiHidden="0" w:defUnhideWhenUsed="0" w:defQFormat="0" w:count="276"/>
+  <w:latentStyles w:defLockedState="0" w:defUIPriority="0" w:defSemiHidden="0" w:defUnhideWhenUsed="0" w:defQFormat="0" w:count="276">
+    <w:lsdException w:name="Normal" w:qFormat="1"/>
+    <w:lsdException w:name="heading 1" w:qFormat="1"/>
+    <w:lsdException w:name="heading 2" w:qFormat="1"/>
+    <w:lsdException w:name="No List" w:uiPriority="99"/>
+  </w:latentStyles>
   <w:style w:type="paragraph" w:default="1" w:styleId="a">
     <w:name w:val="Normal"/>
     <w:qFormat/>
-    <w:rsid w:val="008A4CAE"/>
+    <w:rsid w:val="007E00DA"/>
     <w:pPr>
       <w:widowControl w:val="0"/>
       <w:adjustRightInd w:val="0"/>
@@ -4758,7 +4761,7 @@
     <w:basedOn w:val="a"/>
     <w:next w:val="a"/>
     <w:qFormat/>
-    <w:rsid w:val="008A4CAE"/>
+    <w:rsid w:val="007E00DA"/>
     <w:pPr>
       <w:keepNext/>
       <w:outlineLvl w:val="0"/>
@@ -4773,7 +4776,7 @@
     <w:basedOn w:val="a"/>
     <w:next w:val="a"/>
     <w:qFormat/>
-    <w:rsid w:val="008A4CAE"/>
+    <w:rsid w:val="007E00DA"/>
     <w:pPr>
       <w:keepNext/>
       <w:outlineLvl w:val="1"/>
@@ -4785,7 +4788,7 @@
   <w:style w:type="character" w:default="1" w:styleId="a0">
     <w:name w:val="Default Paragraph Font"/>
     <w:semiHidden/>
-    <w:rsid w:val="008A4CAE"/>
+    <w:rsid w:val="007E00DA"/>
   </w:style>
   <w:style w:type="table" w:default="1" w:styleId="a1">
     <w:name w:val="Normal Table"/>
@@ -4807,13 +4810,13 @@
     <w:uiPriority w:val="99"/>
     <w:semiHidden/>
     <w:unhideWhenUsed/>
-    <w:rsid w:val="008A4CAE"/>
+    <w:rsid w:val="007E00DA"/>
   </w:style>
   <w:style w:type="paragraph" w:customStyle="1" w:styleId="a3">
     <w:name w:val="タイトル"/>
     <w:basedOn w:val="a"/>
     <w:next w:val="a"/>
-    <w:rsid w:val="008A4CAE"/>
+    <w:rsid w:val="007E00DA"/>
     <w:pPr>
       <w:widowControl/>
       <w:jc w:val="center"/>
@@ -4825,7 +4828,7 @@
   <w:style w:type="paragraph" w:customStyle="1" w:styleId="a4">
     <w:name w:val="英文"/>
     <w:basedOn w:val="a5"/>
-    <w:rsid w:val="008A4CAE"/>
+    <w:rsid w:val="007E00DA"/>
     <w:rPr>
       <w:rFonts w:ascii="Times New Roman" w:hAnsi="Times New Roman"/>
       <w:sz w:val="18"/>
@@ -4835,7 +4838,7 @@
   <w:style w:type="paragraph" w:styleId="a5">
     <w:name w:val="Body Text"/>
     <w:basedOn w:val="a"/>
-    <w:rsid w:val="008A4CAE"/>
+    <w:rsid w:val="007E00DA"/>
     <w:rPr>
       <w:rFonts w:hAnsi="ＭＳ Ｐ明朝"/>
     </w:rPr>
@@ -4845,7 +4848,7 @@
     <w:basedOn w:val="a"/>
     <w:next w:val="a"/>
     <w:autoRedefine/>
-    <w:rsid w:val="008A4CAE"/>
+    <w:rsid w:val="007E00DA"/>
     <w:pPr>
       <w:widowControl/>
       <w:tabs>
@@ -4862,7 +4865,7 @@
   <w:style w:type="character" w:styleId="a7">
     <w:name w:val="Hyperlink"/>
     <w:basedOn w:val="a0"/>
-    <w:rsid w:val="008A4CAE"/>
+    <w:rsid w:val="007E00DA"/>
     <w:rPr>
       <w:color w:val="0000FF"/>
       <w:u w:val="single"/>
@@ -5197,4 +5200,16 @@
   </a:objectDefaults>
   <a:extraClrSchemeLst/>
 </a:theme>
+</file>
+
+<file path=customXml/item1.xml><?xml version="1.0" encoding="utf-8"?>
+<b:Sources xmlns:b="http://schemas.openxmlformats.org/officeDocument/2006/bibliography" xmlns="http://schemas.openxmlformats.org/officeDocument/2006/bibliography" SelectedStyle="\APA.XSL" StyleName="APA"/>
+</file>
+
+<file path=customXml/itemProps1.xml><?xml version="1.0" encoding="utf-8"?>
+<ds:datastoreItem xmlns:ds="http://schemas.openxmlformats.org/officeDocument/2006/customXml" ds:itemID="{5C69A6A5-3F89-314B-8D3C-B51EE46F9518}">
+  <ds:schemaRefs>
+    <ds:schemaRef ds:uri="http://schemas.openxmlformats.org/officeDocument/2006/bibliography"/>
+  </ds:schemaRefs>
+</ds:datastoreItem>
 </file>
</xml_diff>